<commit_message>
Final zip file ready
</commit_message>
<xml_diff>
--- a/Lab1/Formato de Diseño de Pruebas y Evidencia Funcionamiento.docx
+++ b/Lab1/Formato de Diseño de Pruebas y Evidencia Funcionamiento.docx
@@ -3074,25 +3074,7 @@
                 <w:sz w:val="20"/>
                 <w:szCs w:val="20"/>
               </w:rPr>
-              <w:t xml:space="preserve">El </w:t>
-            </w:r>
-            <w:proofErr w:type="gramStart"/>
-            <w:r>
-              <w:rPr>
-                <w:rFonts w:ascii="Courier New" w:hAnsi="Courier New" w:cs="Courier New"/>
-                <w:sz w:val="20"/>
-                <w:szCs w:val="20"/>
-              </w:rPr>
-              <w:t>archivo esta</w:t>
-            </w:r>
-            <w:proofErr w:type="gramEnd"/>
-            <w:r>
-              <w:rPr>
-                <w:rFonts w:ascii="Courier New" w:hAnsi="Courier New" w:cs="Courier New"/>
-                <w:sz w:val="20"/>
-                <w:szCs w:val="20"/>
-              </w:rPr>
-              <w:t xml:space="preserve"> </w:t>
+              <w:t xml:space="preserve">El archivo esta </w:t>
             </w:r>
             <w:proofErr w:type="spellStart"/>
             <w:r>
@@ -3240,23 +3222,7 @@
                 <w:sz w:val="20"/>
                 <w:szCs w:val="20"/>
               </w:rPr>
-              <w:t xml:space="preserve">Mismo </w:t>
-            </w:r>
-            <w:proofErr w:type="gramStart"/>
-            <w:r>
-              <w:rPr>
-                <w:sz w:val="20"/>
-                <w:szCs w:val="20"/>
-              </w:rPr>
-              <w:t>nombre</w:t>
-            </w:r>
-            <w:proofErr w:type="gramEnd"/>
-            <w:r>
-              <w:rPr>
-                <w:sz w:val="20"/>
-                <w:szCs w:val="20"/>
-              </w:rPr>
-              <w:t xml:space="preserve"> pero diferente </w:t>
+              <w:t xml:space="preserve">Mismo nombre pero diferente </w:t>
             </w:r>
             <w:proofErr w:type="spellStart"/>
             <w:r>
@@ -3639,6 +3605,39 @@
           <w:szCs w:val="16"/>
         </w:rPr>
       </w:pPr>
+    </w:p>
+    <w:p>
+      <w:pPr>
+        <w:pStyle w:val="Sinespaciado"/>
+        <w:rPr>
+          <w:sz w:val="16"/>
+          <w:szCs w:val="16"/>
+        </w:rPr>
+      </w:pPr>
+      <w:r>
+        <w:rPr>
+          <w:rFonts w:ascii="Lato" w:hAnsi="Lato"/>
+          <w:color w:val="2D3B45"/>
+          <w:shd w:val="clear" w:color="auto" w:fill="FFFFFF"/>
+        </w:rPr>
+        <w:t xml:space="preserve">Por medio de este párrafo yo </w:t>
+      </w:r>
+      <w:r>
+        <w:rPr>
+          <w:rFonts w:ascii="Lato" w:hAnsi="Lato"/>
+          <w:color w:val="2D3B45"/>
+          <w:shd w:val="clear" w:color="auto" w:fill="FFFFFF"/>
+        </w:rPr>
+        <w:t>Roberto Cantú</w:t>
+      </w:r>
+      <w:r>
+        <w:rPr>
+          <w:rFonts w:ascii="Lato" w:hAnsi="Lato"/>
+          <w:color w:val="2D3B45"/>
+          <w:shd w:val="clear" w:color="auto" w:fill="FFFFFF"/>
+        </w:rPr>
+        <w:t xml:space="preserve"> certifico que soy el autor intelectual del material que arriba entrego y que no realicé una copia de ninguna otra persona. En aquellos casos en los que tuve que incluir material de otra persona, reporté su apropiada referencia.</w:t>
+      </w:r>
     </w:p>
     <w:sectPr>
       <w:pgSz w:w="15840" w:h="12240" w:orient="landscape"/>

</xml_diff>